<commit_message>
Added discussion for module 13
</commit_message>
<xml_diff>
--- a/Module_13_ArtificialOrgans/assigment/Greatti_Yves_assignment_13.docx
+++ b/Module_13_ArtificialOrgans/assigment/Greatti_Yves_assignment_13.docx
@@ -741,13 +741,7 @@
         <w:rPr>
           <w:rFonts w:ascii="Tahoma" w:hAnsi="Tahoma" w:cs="Tahoma"/>
         </w:rPr>
-        <w:t xml:space="preserve">Disadvantages </w:t>
-      </w:r>
-      <w:r>
-        <w:rPr>
-          <w:rFonts w:ascii="Tahoma" w:hAnsi="Tahoma" w:cs="Tahoma"/>
-        </w:rPr>
-        <w:t>include:</w:t>
+        <w:t>Disadvantages include:</w:t>
       </w:r>
     </w:p>
     <w:p>
@@ -2503,7 +2497,87 @@
         <w:rPr>
           <w:rFonts w:ascii="Tahoma" w:hAnsi="Tahoma" w:cs="Tahoma"/>
         </w:rPr>
-        <w:t xml:space="preserve"> has shown phenotypic and functional enhancements.</w:t>
+        <w:t xml:space="preserve"> has shown phenotypic and functional enhancements</w:t>
+      </w:r>
+      <w:r>
+        <w:rPr>
+          <w:rFonts w:ascii="Tahoma" w:hAnsi="Tahoma" w:cs="Tahoma"/>
+        </w:rPr>
+        <w:t xml:space="preserve"> [</w:t>
+      </w:r>
+      <w:r>
+        <w:rPr>
+          <w:rFonts w:ascii="Tahoma" w:hAnsi="Tahoma" w:cs="Tahoma"/>
+        </w:rPr>
+        <w:fldChar w:fldCharType="begin"/>
+      </w:r>
+      <w:r>
+        <w:rPr>
+          <w:rFonts w:ascii="Tahoma" w:hAnsi="Tahoma" w:cs="Tahoma"/>
+        </w:rPr>
+        <w:instrText xml:space="preserve"> ADDIN ZOTERO_ITEM CSL_CITATION {"citationID":"P1oU2iy9","properties":{"formattedCitation":"(Bishop et al.)","plainCitation":"(Bishop et al.)","noteIndex":0},"citationItems":[{"id":5681,"uris":["http://zotero.org/users/7286058/items/SI8QAJ4M"],"itemData":{"id":5681,"type":"article-journal","abstract":"Advances in three-dimensional (3D) printing have increased feasibility towards the synthesis of living tissues. Known as 3D bioprinting, this technology involves the precise layering of cells, biologic scaffolds, and growth factors with the goal of creating bioidentical tissue for a variety of uses. Early successes have demonstrated distinct advantages over conventional tissue engineering strategies. Not surprisingly, there are current challenges to address before 3D bioprinting becomes clinically relevant. Here we provide an overview of 3D bioprinting technology and discuss key advances, clinical applications, and current limitations. While 3D bioprinting is a relatively novel tissue engineering strategy, it holds great potential to play a key role in personalized medicine.","container-title":"Genes &amp; Diseases","DOI":"10.1016/j.gendis.2017.10.002","ISSN":"23523042","issue":"4","journalAbbreviation":"Genes &amp; Diseases","language":"en","page":"185-195","source":"DOI.org (Crossref)","title":"3-D bioprinting technologies in tissue engineering and regenerative medicine: Current and future trends","title-short":"3-D bioprinting technologies in tissue engineering and regenerative medicine","URL":"https://linkinghub.elsevier.com/retrieve/pii/S2352304217300673","volume":"4","author":[{"family":"Bishop","given":"Elliot S."},{"family":"Mostafa","given":"Sami"},{"family":"Pakvasa","given":"Mikhail"},{"family":"Luu","given":"Hue H."},{"family":"Lee","given":"Michael J."},{"family":"Wolf","given":"Jennifer Moriatis"},{"family":"Ameer","given":"Guillermo A."},{"family":"He","given":"Tong-Chuan"},{"family":"Reid","given":"Russell R."}],"accessed":{"date-parts":[["2022",12,1]]},"issued":{"date-parts":[["2017",12]]}}}],"schema":"https://github.com/citation-style-language/schema/raw/master/csl-citation.json"} </w:instrText>
+      </w:r>
+      <w:r>
+        <w:rPr>
+          <w:rFonts w:ascii="Tahoma" w:hAnsi="Tahoma" w:cs="Tahoma"/>
+        </w:rPr>
+        <w:fldChar w:fldCharType="separate"/>
+      </w:r>
+      <w:r>
+        <w:rPr>
+          <w:rFonts w:ascii="Tahoma" w:hAnsi="Tahoma" w:cs="Tahoma"/>
+          <w:noProof/>
+        </w:rPr>
+        <w:t>(Bishop et al.)</w:t>
+      </w:r>
+      <w:r>
+        <w:rPr>
+          <w:rFonts w:ascii="Tahoma" w:hAnsi="Tahoma" w:cs="Tahoma"/>
+        </w:rPr>
+        <w:fldChar w:fldCharType="end"/>
+      </w:r>
+      <w:r>
+        <w:rPr>
+          <w:rFonts w:ascii="Tahoma" w:hAnsi="Tahoma" w:cs="Tahoma"/>
+        </w:rPr>
+        <w:t xml:space="preserve">, </w:t>
+      </w:r>
+      <w:r>
+        <w:rPr>
+          <w:rFonts w:ascii="Tahoma" w:hAnsi="Tahoma" w:cs="Tahoma"/>
+        </w:rPr>
+        <w:fldChar w:fldCharType="begin"/>
+      </w:r>
+      <w:r>
+        <w:rPr>
+          <w:rFonts w:ascii="Tahoma" w:hAnsi="Tahoma" w:cs="Tahoma"/>
+        </w:rPr>
+        <w:instrText xml:space="preserve"> ADDIN ZOTERO_ITEM CSL_CITATION {"citationID":"K2iOo9YI","properties":{"formattedCitation":"(Mazza et al.; Kryou et al.)","plainCitation":"(Mazza et al.; Kryou et al.)","noteIndex":0},"citationItems":[{"id":5580,"uris":["http://zotero.org/users/7286058/items/U3ELPMKY"],"itemData":{"id":5580,"type":"article-journal","container-title":"Hepatology Communications","DOI":"10.1002/hep4.1136","ISSN":"2471-254X, 2471-254X","issue":"2","journalAbbreviation":"Hepatology Communications","language":"en","page":"131-141","source":"DOI.org (Crossref)","title":"Liver tissue engineering: From implantable tissue to whole organ engineering","title-short":"Liver tissue engineering","URL":"https://onlinelibrary.wiley.com/doi/10.1002/hep4.1136","volume":"2","author":[{"family":"Mazza","given":"Giuseppe"},{"family":"Al‐Akkad","given":"Walid"},{"family":"Rombouts","given":"Krista"},{"family":"Pinzani","given":"Massimo"}],"accessed":{"date-parts":[["2022",11,30]]},"issued":{"date-parts":[["2018",2]]}}},{"id":5588,"uris":["http://zotero.org/users/7286058/items/YCJSJBG4"],"itemData":{"id":5588,"type":"article-journal","abstract":"Bioprinting techniques can be used for the in vitro fabrication of functional complex bio-structures. Thus, extensive research is being carried on the use of various techniques for the development of 3D cellular structures. This article focuses on direct writing techniques commonly used for the fabrication of cell structures. Three diﬀerent types of bioprinting techniques are depicted: Laser-based bioprinting, ink-jet bioprinting and extrusion bioprinting. Further on, a special reference is made to the use of the bioprinting techniques for the fabrication of 2D and 3D liver model structures and liver on chip platforms. The ﬁeld of liver tissue engineering has been rapidly developed, and a wide range of materials can be used for building novel functional liver structures. The focus on liver is due to its importance as one of the most critical organs on which to test new pharmaceuticals, as it is involved in many metabolic and detoxiﬁcation processes, and the toxicity of the liver is often the cause of drug rejection.","container-title":"Bioengineering","DOI":"10.3390/bioengineering6040095","ISSN":"2306-5354","issue":"4","journalAbbreviation":"Bioengineering","language":"en","page":"95","source":"DOI.org (Crossref)","title":"Bioprinting for Liver Transplantation","URL":"https://www.mdpi.com/2306-5354/6/4/95","volume":"6","author":[{"family":"Kryou","given":"Christina"},{"family":"Leva","given":"Valentina"},{"family":"Chatzipetrou","given":"Marianneza"},{"family":"Zergioti","given":"Ioanna"}],"accessed":{"date-parts":[["2022",11,30]]},"issued":{"date-parts":[["2019",10,10]]}}}],"schema":"https://github.com/citation-style-language/schema/raw/master/csl-citation.json"} </w:instrText>
+      </w:r>
+      <w:r>
+        <w:rPr>
+          <w:rFonts w:ascii="Tahoma" w:hAnsi="Tahoma" w:cs="Tahoma"/>
+        </w:rPr>
+        <w:fldChar w:fldCharType="separate"/>
+      </w:r>
+      <w:r>
+        <w:rPr>
+          <w:rFonts w:ascii="Tahoma" w:hAnsi="Tahoma" w:cs="Tahoma"/>
+          <w:noProof/>
+        </w:rPr>
+        <w:t>(Mazza et al.; Kryou et al.)</w:t>
+      </w:r>
+      <w:r>
+        <w:rPr>
+          <w:rFonts w:ascii="Tahoma" w:hAnsi="Tahoma" w:cs="Tahoma"/>
+        </w:rPr>
+        <w:fldChar w:fldCharType="end"/>
+      </w:r>
+      <w:r>
+        <w:rPr>
+          <w:rFonts w:ascii="Tahoma" w:hAnsi="Tahoma" w:cs="Tahoma"/>
+        </w:rPr>
+        <w:t>.</w:t>
       </w:r>
       <w:r>
         <w:rPr>
@@ -2601,7 +2675,25 @@
         <w:rPr>
           <w:rFonts w:ascii="Tahoma" w:hAnsi="Tahoma" w:cs="Tahoma"/>
         </w:rPr>
-        <w:t>uman umbilical vein endothelial cells</w:t>
+        <w:t xml:space="preserve">uman umbilical vein endothelial cells </w:t>
+      </w:r>
+      <w:r>
+        <w:rPr>
+          <w:rFonts w:ascii="Tahoma" w:hAnsi="Tahoma" w:cs="Tahoma"/>
+        </w:rPr>
+        <w:t>(</w:t>
+      </w:r>
+      <w:r>
+        <w:rPr>
+          <w:rFonts w:ascii="Tahoma" w:hAnsi="Tahoma" w:cs="Tahoma"/>
+        </w:rPr>
+        <w:t>HUVECs</w:t>
+      </w:r>
+      <w:r>
+        <w:rPr>
+          <w:rFonts w:ascii="Tahoma" w:hAnsi="Tahoma" w:cs="Tahoma"/>
+        </w:rPr>
+        <w:t>)</w:t>
       </w:r>
       <w:r>
         <w:rPr>
@@ -2613,13 +2705,25 @@
         <w:rPr>
           <w:rFonts w:ascii="Tahoma" w:hAnsi="Tahoma" w:cs="Tahoma"/>
         </w:rPr>
+        <w:t xml:space="preserve">and </w:t>
+      </w:r>
+      <w:r>
+        <w:rPr>
+          <w:rFonts w:ascii="Tahoma" w:hAnsi="Tahoma" w:cs="Tahoma"/>
+        </w:rPr>
+        <w:t xml:space="preserve">adipose-derived stem cells </w:t>
+      </w:r>
+      <w:r>
+        <w:rPr>
+          <w:rFonts w:ascii="Tahoma" w:hAnsi="Tahoma" w:cs="Tahoma"/>
+        </w:rPr>
         <w:t>(</w:t>
       </w:r>
       <w:r>
         <w:rPr>
           <w:rFonts w:ascii="Tahoma" w:hAnsi="Tahoma" w:cs="Tahoma"/>
         </w:rPr>
-        <w:t>HUVECs</w:t>
+        <w:t>ADCs</w:t>
       </w:r>
       <w:r>
         <w:rPr>
@@ -2637,13 +2741,31 @@
         <w:rPr>
           <w:rFonts w:ascii="Tahoma" w:hAnsi="Tahoma" w:cs="Tahoma"/>
         </w:rPr>
-        <w:t xml:space="preserve">and </w:t>
-      </w:r>
-      <w:r>
-        <w:rPr>
-          <w:rFonts w:ascii="Tahoma" w:hAnsi="Tahoma" w:cs="Tahoma"/>
-        </w:rPr>
-        <w:t>adipose-derived stem cells</w:t>
+        <w:t>i</w:t>
+      </w:r>
+      <w:r>
+        <w:rPr>
+          <w:rFonts w:ascii="Tahoma" w:hAnsi="Tahoma" w:cs="Tahoma"/>
+        </w:rPr>
+        <w:t>n culture media</w:t>
+      </w:r>
+      <w:r>
+        <w:rPr>
+          <w:rFonts w:ascii="Tahoma" w:hAnsi="Tahoma" w:cs="Tahoma"/>
+        </w:rPr>
+        <w:t xml:space="preserve"> to act as supporting cells for the hepatocytes</w:t>
+      </w:r>
+      <w:r>
+        <w:rPr>
+          <w:rFonts w:ascii="Tahoma" w:hAnsi="Tahoma" w:cs="Tahoma"/>
+        </w:rPr>
+        <w:t>.</w:t>
+      </w:r>
+      <w:r>
+        <w:rPr>
+          <w:rFonts w:ascii="Tahoma" w:hAnsi="Tahoma" w:cs="Tahoma"/>
+        </w:rPr>
+        <w:t xml:space="preserve"> We then encapsulate HLCs, HUVECs and ADCs mixing them (in proportion of 3:1:1) into a</w:t>
       </w:r>
       <w:r>
         <w:rPr>
@@ -2655,85 +2777,7 @@
         <w:rPr>
           <w:rFonts w:ascii="Tahoma" w:hAnsi="Tahoma" w:cs="Tahoma"/>
         </w:rPr>
-        <w:t>(</w:t>
-      </w:r>
-      <w:r>
-        <w:rPr>
-          <w:rFonts w:ascii="Tahoma" w:hAnsi="Tahoma" w:cs="Tahoma"/>
-        </w:rPr>
-        <w:t>ADCs</w:t>
-      </w:r>
-      <w:r>
-        <w:rPr>
-          <w:rFonts w:ascii="Tahoma" w:hAnsi="Tahoma" w:cs="Tahoma"/>
-        </w:rPr>
-        <w:t>)</w:t>
-      </w:r>
-      <w:r>
-        <w:rPr>
-          <w:rFonts w:ascii="Tahoma" w:hAnsi="Tahoma" w:cs="Tahoma"/>
-        </w:rPr>
-        <w:t xml:space="preserve"> </w:t>
-      </w:r>
-      <w:r>
-        <w:rPr>
-          <w:rFonts w:ascii="Tahoma" w:hAnsi="Tahoma" w:cs="Tahoma"/>
-        </w:rPr>
-        <w:t>i</w:t>
-      </w:r>
-      <w:r>
-        <w:rPr>
-          <w:rFonts w:ascii="Tahoma" w:hAnsi="Tahoma" w:cs="Tahoma"/>
-        </w:rPr>
-        <w:t>n culture media</w:t>
-      </w:r>
-      <w:r>
-        <w:rPr>
-          <w:rFonts w:ascii="Tahoma" w:hAnsi="Tahoma" w:cs="Tahoma"/>
-        </w:rPr>
-        <w:t xml:space="preserve"> to act as supporting cells for the hepatocytes</w:t>
-      </w:r>
-      <w:r>
-        <w:rPr>
-          <w:rFonts w:ascii="Tahoma" w:hAnsi="Tahoma" w:cs="Tahoma"/>
-        </w:rPr>
-        <w:t>.</w:t>
-      </w:r>
-      <w:r>
-        <w:rPr>
-          <w:rFonts w:ascii="Tahoma" w:hAnsi="Tahoma" w:cs="Tahoma"/>
-        </w:rPr>
-        <w:t xml:space="preserve"> We then encapsulate HLCs, HUVECs and ADCs mixing them (in proportion of 3:1:1) </w:t>
-      </w:r>
-      <w:r>
-        <w:rPr>
-          <w:rFonts w:ascii="Tahoma" w:hAnsi="Tahoma" w:cs="Tahoma"/>
-        </w:rPr>
-        <w:t xml:space="preserve">into </w:t>
-      </w:r>
-      <w:r>
-        <w:rPr>
-          <w:rFonts w:ascii="Tahoma" w:hAnsi="Tahoma" w:cs="Tahoma"/>
-        </w:rPr>
-        <w:t>a</w:t>
-      </w:r>
-      <w:r>
-        <w:rPr>
-          <w:rFonts w:ascii="Tahoma" w:hAnsi="Tahoma" w:cs="Tahoma"/>
-        </w:rPr>
-        <w:t xml:space="preserve"> </w:t>
-      </w:r>
-      <w:r>
-        <w:rPr>
-          <w:rFonts w:ascii="Tahoma" w:hAnsi="Tahoma" w:cs="Tahoma"/>
-        </w:rPr>
-        <w:t>hydrogel as an encapsulation material (e.g., collagen)</w:t>
-      </w:r>
-      <w:r>
-        <w:rPr>
-          <w:rFonts w:ascii="Tahoma" w:hAnsi="Tahoma" w:cs="Tahoma"/>
-        </w:rPr>
-        <w:t xml:space="preserve">. </w:t>
+        <w:t xml:space="preserve">hydrogel as an encapsulation material (e.g., collagen). </w:t>
       </w:r>
       <w:r>
         <w:rPr>
@@ -2836,19 +2880,7 @@
         <w:rPr>
           <w:rFonts w:ascii="Tahoma" w:hAnsi="Tahoma" w:cs="Tahoma"/>
         </w:rPr>
-        <w:t>hotopolymerization</w:t>
-      </w:r>
-      <w:r>
-        <w:rPr>
-          <w:rFonts w:ascii="Tahoma" w:hAnsi="Tahoma" w:cs="Tahoma"/>
-        </w:rPr>
-        <w:t xml:space="preserve"> </w:t>
-      </w:r>
-      <w:r>
-        <w:rPr>
-          <w:rFonts w:ascii="Tahoma" w:hAnsi="Tahoma" w:cs="Tahoma"/>
-        </w:rPr>
-        <w:t>of the hydrogel solution</w:t>
+        <w:t>hotopolymerization of the hydrogel solution</w:t>
       </w:r>
       <w:r>
         <w:rPr>
@@ -2884,13 +2916,7 @@
         <w:rPr>
           <w:rFonts w:ascii="Tahoma" w:hAnsi="Tahoma" w:cs="Tahoma"/>
         </w:rPr>
-        <w:t xml:space="preserve">After fabrication of 3D cell construct, the collagen encapsulating the </w:t>
-      </w:r>
-      <w:r>
-        <w:rPr>
-          <w:rFonts w:ascii="Tahoma" w:hAnsi="Tahoma" w:cs="Tahoma"/>
-        </w:rPr>
-        <w:t>HLCs, HUVECs and ADCs</w:t>
+        <w:t>After fabrication of 3D cell construct, the collagen encapsulating the HLCs, HUVECs and ADCs</w:t>
       </w:r>
       <w:r>
         <w:rPr>
@@ -2903,6 +2929,254 @@
           <w:rFonts w:ascii="Tahoma" w:hAnsi="Tahoma" w:cs="Tahoma"/>
         </w:rPr>
         <w:t xml:space="preserve"> is deposited within the lines creating a 3D in vitro hepatic model representing the in vivo liver structure.</w:t>
+      </w:r>
+    </w:p>
+    <w:p>
+      <w:pPr>
+        <w:pStyle w:val="Bibliography"/>
+        <w:rPr>
+          <w:rFonts w:ascii="Tahoma" w:hAnsi="Tahoma" w:cs="Tahoma"/>
+        </w:rPr>
+      </w:pPr>
+      <w:r>
+        <w:rPr>
+          <w:rFonts w:ascii="Tahoma" w:hAnsi="Tahoma" w:cs="Tahoma"/>
+        </w:rPr>
+        <w:fldChar w:fldCharType="begin"/>
+      </w:r>
+      <w:r>
+        <w:rPr>
+          <w:rFonts w:ascii="Tahoma" w:hAnsi="Tahoma" w:cs="Tahoma"/>
+        </w:rPr>
+        <w:instrText xml:space="preserve"> ADDIN ZOTERO_BIBL {"uncited":[],"omitted":[],"custom":[]} CSL_BIBLIOGRAPHY </w:instrText>
+      </w:r>
+      <w:r>
+        <w:rPr>
+          <w:rFonts w:ascii="Tahoma" w:hAnsi="Tahoma" w:cs="Tahoma"/>
+        </w:rPr>
+        <w:fldChar w:fldCharType="separate"/>
+      </w:r>
+      <w:r>
+        <w:rPr>
+          <w:rFonts w:ascii="Tahoma" w:hAnsi="Tahoma" w:cs="Tahoma"/>
+        </w:rPr>
+        <w:t xml:space="preserve">Birla, Ravi. </w:t>
+      </w:r>
+      <w:r>
+        <w:rPr>
+          <w:rFonts w:ascii="Tahoma" w:hAnsi="Tahoma" w:cs="Tahoma"/>
+          <w:i/>
+          <w:iCs/>
+        </w:rPr>
+        <w:t>Introduction to Tissue Engineering: Applications and Challenges</w:t>
+      </w:r>
+      <w:r>
+        <w:rPr>
+          <w:rFonts w:ascii="Tahoma" w:hAnsi="Tahoma" w:cs="Tahoma"/>
+        </w:rPr>
+        <w:t>. IEEE Press, Wiley, 2013.</w:t>
+      </w:r>
+    </w:p>
+    <w:p>
+      <w:pPr>
+        <w:pStyle w:val="Bibliography"/>
+        <w:rPr>
+          <w:rFonts w:ascii="Tahoma" w:hAnsi="Tahoma" w:cs="Tahoma"/>
+        </w:rPr>
+      </w:pPr>
+      <w:r>
+        <w:rPr>
+          <w:rFonts w:ascii="Tahoma" w:hAnsi="Tahoma" w:cs="Tahoma"/>
+        </w:rPr>
+        <w:t xml:space="preserve">Bishop, Elliot S., et al. “3-D Bioprinting Technologies in Tissue Engineering and Regenerative Medicine: Current and Future Trends.” </w:t>
+      </w:r>
+      <w:r>
+        <w:rPr>
+          <w:rFonts w:ascii="Tahoma" w:hAnsi="Tahoma" w:cs="Tahoma"/>
+          <w:i/>
+          <w:iCs/>
+        </w:rPr>
+        <w:t>Genes &amp; Diseases</w:t>
+      </w:r>
+      <w:r>
+        <w:rPr>
+          <w:rFonts w:ascii="Tahoma" w:hAnsi="Tahoma" w:cs="Tahoma"/>
+        </w:rPr>
+        <w:t xml:space="preserve">, vol. 4, no. 4, Dec. 2017, pp. 185–95. </w:t>
+      </w:r>
+      <w:r>
+        <w:rPr>
+          <w:rFonts w:ascii="Tahoma" w:hAnsi="Tahoma" w:cs="Tahoma"/>
+          <w:i/>
+          <w:iCs/>
+        </w:rPr>
+        <w:t>DOI.org (</w:t>
+      </w:r>
+      <w:proofErr w:type="spellStart"/>
+      <w:r>
+        <w:rPr>
+          <w:rFonts w:ascii="Tahoma" w:hAnsi="Tahoma" w:cs="Tahoma"/>
+          <w:i/>
+          <w:iCs/>
+        </w:rPr>
+        <w:t>Crossref</w:t>
+      </w:r>
+      <w:proofErr w:type="spellEnd"/>
+      <w:r>
+        <w:rPr>
+          <w:rFonts w:ascii="Tahoma" w:hAnsi="Tahoma" w:cs="Tahoma"/>
+          <w:i/>
+          <w:iCs/>
+        </w:rPr>
+        <w:t>)</w:t>
+      </w:r>
+      <w:r>
+        <w:rPr>
+          <w:rFonts w:ascii="Tahoma" w:hAnsi="Tahoma" w:cs="Tahoma"/>
+        </w:rPr>
+        <w:t>, https://doi.org/10.1016/j.gendis.2017.10.002.</w:t>
+      </w:r>
+    </w:p>
+    <w:p>
+      <w:pPr>
+        <w:pStyle w:val="Bibliography"/>
+        <w:rPr>
+          <w:rFonts w:ascii="Tahoma" w:hAnsi="Tahoma" w:cs="Tahoma"/>
+        </w:rPr>
+      </w:pPr>
+      <w:proofErr w:type="spellStart"/>
+      <w:r>
+        <w:rPr>
+          <w:rFonts w:ascii="Tahoma" w:hAnsi="Tahoma" w:cs="Tahoma"/>
+        </w:rPr>
+        <w:t>Kryou</w:t>
+      </w:r>
+      <w:proofErr w:type="spellEnd"/>
+      <w:r>
+        <w:rPr>
+          <w:rFonts w:ascii="Tahoma" w:hAnsi="Tahoma" w:cs="Tahoma"/>
+        </w:rPr>
+        <w:t xml:space="preserve">, Christina, et al. “Bioprinting for Liver Transplantation.” </w:t>
+      </w:r>
+      <w:r>
+        <w:rPr>
+          <w:rFonts w:ascii="Tahoma" w:hAnsi="Tahoma" w:cs="Tahoma"/>
+          <w:i/>
+          <w:iCs/>
+        </w:rPr>
+        <w:t>Bioengineering</w:t>
+      </w:r>
+      <w:r>
+        <w:rPr>
+          <w:rFonts w:ascii="Tahoma" w:hAnsi="Tahoma" w:cs="Tahoma"/>
+        </w:rPr>
+        <w:t xml:space="preserve">, vol. 6, no. 4, Oct. 2019, p. 95. </w:t>
+      </w:r>
+      <w:r>
+        <w:rPr>
+          <w:rFonts w:ascii="Tahoma" w:hAnsi="Tahoma" w:cs="Tahoma"/>
+          <w:i/>
+          <w:iCs/>
+        </w:rPr>
+        <w:t>DOI.org (</w:t>
+      </w:r>
+      <w:proofErr w:type="spellStart"/>
+      <w:r>
+        <w:rPr>
+          <w:rFonts w:ascii="Tahoma" w:hAnsi="Tahoma" w:cs="Tahoma"/>
+          <w:i/>
+          <w:iCs/>
+        </w:rPr>
+        <w:t>Crossref</w:t>
+      </w:r>
+      <w:proofErr w:type="spellEnd"/>
+      <w:r>
+        <w:rPr>
+          <w:rFonts w:ascii="Tahoma" w:hAnsi="Tahoma" w:cs="Tahoma"/>
+          <w:i/>
+          <w:iCs/>
+        </w:rPr>
+        <w:t>)</w:t>
+      </w:r>
+      <w:r>
+        <w:rPr>
+          <w:rFonts w:ascii="Tahoma" w:hAnsi="Tahoma" w:cs="Tahoma"/>
+        </w:rPr>
+        <w:t>, https://doi.org/10.3390/bioengineering6040095.</w:t>
+      </w:r>
+    </w:p>
+    <w:p>
+      <w:pPr>
+        <w:pStyle w:val="Bibliography"/>
+        <w:rPr>
+          <w:rFonts w:ascii="Tahoma" w:hAnsi="Tahoma" w:cs="Tahoma"/>
+        </w:rPr>
+      </w:pPr>
+      <w:r>
+        <w:rPr>
+          <w:rFonts w:ascii="Tahoma" w:hAnsi="Tahoma" w:cs="Tahoma"/>
+        </w:rPr>
+        <w:t xml:space="preserve">Mazza, Giuseppe, et al. “Liver Tissue Engineering: From Implantable Tissue to Whole Organ Engineering.” </w:t>
+      </w:r>
+      <w:r>
+        <w:rPr>
+          <w:rFonts w:ascii="Tahoma" w:hAnsi="Tahoma" w:cs="Tahoma"/>
+          <w:i/>
+          <w:iCs/>
+        </w:rPr>
+        <w:t>Hepatology Communications</w:t>
+      </w:r>
+      <w:r>
+        <w:rPr>
+          <w:rFonts w:ascii="Tahoma" w:hAnsi="Tahoma" w:cs="Tahoma"/>
+        </w:rPr>
+        <w:t xml:space="preserve">, vol. 2, no. 2, Feb. 2018, pp. 131–41. </w:t>
+      </w:r>
+      <w:r>
+        <w:rPr>
+          <w:rFonts w:ascii="Tahoma" w:hAnsi="Tahoma" w:cs="Tahoma"/>
+          <w:i/>
+          <w:iCs/>
+        </w:rPr>
+        <w:t>DOI.org (</w:t>
+      </w:r>
+      <w:proofErr w:type="spellStart"/>
+      <w:r>
+        <w:rPr>
+          <w:rFonts w:ascii="Tahoma" w:hAnsi="Tahoma" w:cs="Tahoma"/>
+          <w:i/>
+          <w:iCs/>
+        </w:rPr>
+        <w:t>Crossref</w:t>
+      </w:r>
+      <w:proofErr w:type="spellEnd"/>
+      <w:r>
+        <w:rPr>
+          <w:rFonts w:ascii="Tahoma" w:hAnsi="Tahoma" w:cs="Tahoma"/>
+          <w:i/>
+          <w:iCs/>
+        </w:rPr>
+        <w:t>)</w:t>
+      </w:r>
+      <w:r>
+        <w:rPr>
+          <w:rFonts w:ascii="Tahoma" w:hAnsi="Tahoma" w:cs="Tahoma"/>
+        </w:rPr>
+        <w:t>, https://doi.org/10.1002/hep4.1136.</w:t>
+      </w:r>
+    </w:p>
+    <w:p>
+      <w:pPr>
+        <w:pStyle w:val="NormalWeb"/>
+        <w:rPr>
+          <w:rFonts w:ascii="Tahoma" w:hAnsi="Tahoma" w:cs="Tahoma"/>
+        </w:rPr>
+      </w:pPr>
+      <w:r>
+        <w:rPr>
+          <w:rFonts w:ascii="Tahoma" w:hAnsi="Tahoma" w:cs="Tahoma"/>
+        </w:rPr>
+        <w:fldChar w:fldCharType="end"/>
       </w:r>
     </w:p>
     <w:p>

</xml_diff>

<commit_message>
Updates on assignment 13 and presentation
</commit_message>
<xml_diff>
--- a/Module_13_ArtificialOrgans/assigment/Greatti_Yves_assignment_13.docx
+++ b/Module_13_ArtificialOrgans/assigment/Greatti_Yves_assignment_13.docx
@@ -407,7 +407,7 @@
         <w:rPr>
           <w:rFonts w:ascii="Tahoma" w:hAnsi="Tahoma" w:cs="Tahoma"/>
         </w:rPr>
-        <w:t xml:space="preserve"> (for ex. porous. PLLA scaffold)</w:t>
+        <w:t xml:space="preserve"> (for ex. porous PLLA scaffold)</w:t>
       </w:r>
       <w:r>
         <w:rPr>
@@ -1330,7 +1330,47 @@
         </w:tc>
       </w:tr>
     </w:tbl>
-    <w:p/>
+    <w:p>
+      <w:pPr>
+        <w:pStyle w:val="NormalWeb"/>
+        <w:spacing w:before="0" w:beforeAutospacing="0" w:after="0" w:afterAutospacing="0"/>
+        <w:jc w:val="right"/>
+        <w:rPr>
+          <w:rFonts w:ascii="Tahoma" w:hAnsi="Tahoma" w:cs="Tahoma"/>
+        </w:rPr>
+      </w:pPr>
+      <w:r>
+        <w:rPr>
+          <w:rFonts w:ascii="Tahoma" w:hAnsi="Tahoma" w:cs="Tahoma"/>
+        </w:rPr>
+        <w:fldChar w:fldCharType="begin"/>
+      </w:r>
+      <w:r>
+        <w:rPr>
+          <w:rFonts w:ascii="Tahoma" w:hAnsi="Tahoma" w:cs="Tahoma"/>
+        </w:rPr>
+        <w:instrText xml:space="preserve"> ADDIN ZOTERO_ITEM CSL_CITATION {"citationID":"vRyIFhEK","properties":{"formattedCitation":"(Bishop et al.)","plainCitation":"(Bishop et al.)","noteIndex":0},"citationItems":[{"id":5681,"uris":["http://zotero.org/users/7286058/items/SI8QAJ4M"],"itemData":{"id":5681,"type":"article-journal","abstract":"Advances in three-dimensional (3D) printing have increased feasibility towards the synthesis of living tissues. Known as 3D bioprinting, this technology involves the precise layering of cells, biologic scaffolds, and growth factors with the goal of creating bioidentical tissue for a variety of uses. Early successes have demonstrated distinct advantages over conventional tissue engineering strategies. Not surprisingly, there are current challenges to address before 3D bioprinting becomes clinically relevant. Here we provide an overview of 3D bioprinting technology and discuss key advances, clinical applications, and current limitations. While 3D bioprinting is a relatively novel tissue engineering strategy, it holds great potential to play a key role in personalized medicine.","container-title":"Genes &amp; Diseases","DOI":"10.1016/j.gendis.2017.10.002","ISSN":"23523042","issue":"4","journalAbbreviation":"Genes &amp; Diseases","language":"en","page":"185-195","source":"DOI.org (Crossref)","title":"3-D bioprinting technologies in tissue engineering and regenerative medicine: Current and future trends","title-short":"3-D bioprinting technologies in tissue engineering and regenerative medicine","URL":"https://linkinghub.elsevier.com/retrieve/pii/S2352304217300673","volume":"4","author":[{"family":"Bishop","given":"Elliot S."},{"family":"Mostafa","given":"Sami"},{"family":"Pakvasa","given":"Mikhail"},{"family":"Luu","given":"Hue H."},{"family":"Lee","given":"Michael J."},{"family":"Wolf","given":"Jennifer Moriatis"},{"family":"Ameer","given":"Guillermo A."},{"family":"He","given":"Tong-Chuan"},{"family":"Reid","given":"Russell R."}],"accessed":{"date-parts":[["2022",12,1]]},"issued":{"date-parts":[["2017",12]]}}}],"schema":"https://github.com/citation-style-language/schema/raw/master/csl-citation.json"} </w:instrText>
+      </w:r>
+      <w:r>
+        <w:rPr>
+          <w:rFonts w:ascii="Tahoma" w:hAnsi="Tahoma" w:cs="Tahoma"/>
+        </w:rPr>
+        <w:fldChar w:fldCharType="separate"/>
+      </w:r>
+      <w:r>
+        <w:rPr>
+          <w:rFonts w:ascii="Tahoma" w:hAnsi="Tahoma" w:cs="Tahoma"/>
+          <w:noProof/>
+        </w:rPr>
+        <w:t>(Bishop et al.)</w:t>
+      </w:r>
+      <w:r>
+        <w:rPr>
+          <w:rFonts w:ascii="Tahoma" w:hAnsi="Tahoma" w:cs="Tahoma"/>
+        </w:rPr>
+        <w:fldChar w:fldCharType="end"/>
+      </w:r>
+    </w:p>
     <w:p/>
     <w:p/>
     <w:p/>
@@ -1353,9 +1393,9 @@
       </w:tblPr>
       <w:tblGrid>
         <w:gridCol w:w="1986"/>
-        <w:gridCol w:w="2214"/>
-        <w:gridCol w:w="2205"/>
-        <w:gridCol w:w="1525"/>
+        <w:gridCol w:w="2180"/>
+        <w:gridCol w:w="2025"/>
+        <w:gridCol w:w="1739"/>
         <w:gridCol w:w="2393"/>
       </w:tblGrid>
       <w:tr>
@@ -1433,7 +1473,7 @@
         </w:tc>
         <w:tc>
           <w:tcPr>
-            <w:tcW w:w="2205" w:type="dxa"/>
+            <w:tcW w:w="1980" w:type="dxa"/>
             <w:shd w:val="clear" w:color="auto" w:fill="4472C4" w:themeFill="accent1"/>
           </w:tcPr>
           <w:p>
@@ -1461,7 +1501,7 @@
         </w:tc>
         <w:tc>
           <w:tcPr>
-            <w:tcW w:w="1525" w:type="dxa"/>
+            <w:tcW w:w="1750" w:type="dxa"/>
             <w:shd w:val="clear" w:color="auto" w:fill="4472C4" w:themeFill="accent1"/>
           </w:tcPr>
           <w:p>
@@ -1590,11 +1630,15 @@
         </w:tc>
         <w:tc>
           <w:tcPr>
-            <w:tcW w:w="2205" w:type="dxa"/>
+            <w:tcW w:w="1980" w:type="dxa"/>
           </w:tcPr>
           <w:p>
             <w:pPr>
               <w:pStyle w:val="NormalWeb"/>
+              <w:numPr>
+                <w:ilvl w:val="0"/>
+                <w:numId w:val="15"/>
+              </w:numPr>
               <w:rPr>
                 <w:rFonts w:ascii="Tahoma" w:hAnsi="Tahoma" w:cs="Tahoma"/>
                 <w:sz w:val="20"/>
@@ -1613,7 +1657,7 @@
         </w:tc>
         <w:tc>
           <w:tcPr>
-            <w:tcW w:w="1525" w:type="dxa"/>
+            <w:tcW w:w="1750" w:type="dxa"/>
           </w:tcPr>
           <w:p>
             <w:pPr>
@@ -1830,8 +1874,8 @@
       <w:tblGrid>
         <w:gridCol w:w="1986"/>
         <w:gridCol w:w="1969"/>
-        <w:gridCol w:w="2855"/>
-        <w:gridCol w:w="3606"/>
+        <w:gridCol w:w="3305"/>
+        <w:gridCol w:w="3156"/>
       </w:tblGrid>
       <w:tr>
         <w:trPr>
@@ -1911,7 +1955,7 @@
         </w:tc>
         <w:tc>
           <w:tcPr>
-            <w:tcW w:w="2855" w:type="dxa"/>
+            <w:tcW w:w="3305" w:type="dxa"/>
             <w:tcBorders>
               <w:top w:val="single" w:sz="24" w:space="0" w:color="FF0000"/>
               <w:bottom w:val="single" w:sz="12" w:space="0" w:color="000000" w:themeColor="text1"/>
@@ -1942,7 +1986,7 @@
         </w:tc>
         <w:tc>
           <w:tcPr>
-            <w:tcW w:w="3606" w:type="dxa"/>
+            <w:tcW w:w="3156" w:type="dxa"/>
             <w:tcBorders>
               <w:top w:val="single" w:sz="24" w:space="0" w:color="FF0000"/>
               <w:bottom w:val="single" w:sz="12" w:space="0" w:color="000000" w:themeColor="text1"/>
@@ -2039,7 +2083,7 @@
         </w:tc>
         <w:tc>
           <w:tcPr>
-            <w:tcW w:w="2855" w:type="dxa"/>
+            <w:tcW w:w="3305" w:type="dxa"/>
             <w:tcBorders>
               <w:top w:val="single" w:sz="12" w:space="0" w:color="000000" w:themeColor="text1"/>
               <w:left w:val="single" w:sz="12" w:space="0" w:color="000000" w:themeColor="text1"/>
@@ -2132,7 +2176,7 @@
         </w:tc>
         <w:tc>
           <w:tcPr>
-            <w:tcW w:w="3606" w:type="dxa"/>
+            <w:tcW w:w="3156" w:type="dxa"/>
             <w:tcBorders>
               <w:top w:val="single" w:sz="12" w:space="0" w:color="000000" w:themeColor="text1"/>
               <w:left w:val="single" w:sz="12" w:space="0" w:color="000000" w:themeColor="text1"/>
@@ -2283,7 +2327,7 @@
         </w:tc>
         <w:tc>
           <w:tcPr>
-            <w:tcW w:w="2855" w:type="dxa"/>
+            <w:tcW w:w="3305" w:type="dxa"/>
             <w:tcBorders>
               <w:top w:val="single" w:sz="12" w:space="0" w:color="000000" w:themeColor="text1"/>
               <w:left w:val="single" w:sz="12" w:space="0" w:color="000000" w:themeColor="text1"/>
@@ -2362,7 +2406,7 @@
         </w:tc>
         <w:tc>
           <w:tcPr>
-            <w:tcW w:w="3606" w:type="dxa"/>
+            <w:tcW w:w="3156" w:type="dxa"/>
             <w:tcBorders>
               <w:top w:val="single" w:sz="12" w:space="0" w:color="000000" w:themeColor="text1"/>
               <w:left w:val="single" w:sz="12" w:space="0" w:color="000000" w:themeColor="text1"/>
@@ -2565,13 +2609,47 @@
           <w:rFonts w:ascii="Tahoma" w:hAnsi="Tahoma" w:cs="Tahoma"/>
           <w:noProof/>
         </w:rPr>
-        <w:t>(Mazza et al.; Kryou et al.)</w:t>
+        <w:t>(Mazza et al</w:t>
+      </w:r>
+      <w:r>
+        <w:rPr>
+          <w:rFonts w:ascii="Tahoma" w:hAnsi="Tahoma" w:cs="Tahoma"/>
+          <w:noProof/>
+        </w:rPr>
+        <w:t>),</w:t>
+      </w:r>
+      <w:r>
+        <w:rPr>
+          <w:rFonts w:ascii="Tahoma" w:hAnsi="Tahoma" w:cs="Tahoma"/>
+          <w:noProof/>
+        </w:rPr>
+        <w:t xml:space="preserve"> </w:t>
+      </w:r>
+      <w:r>
+        <w:rPr>
+          <w:rFonts w:ascii="Tahoma" w:hAnsi="Tahoma" w:cs="Tahoma"/>
+          <w:noProof/>
+        </w:rPr>
+        <w:t>(</w:t>
+      </w:r>
+      <w:r>
+        <w:rPr>
+          <w:rFonts w:ascii="Tahoma" w:hAnsi="Tahoma" w:cs="Tahoma"/>
+          <w:noProof/>
+        </w:rPr>
+        <w:t>Kryou et al.)</w:t>
       </w:r>
       <w:r>
         <w:rPr>
           <w:rFonts w:ascii="Tahoma" w:hAnsi="Tahoma" w:cs="Tahoma"/>
         </w:rPr>
         <w:fldChar w:fldCharType="end"/>
+      </w:r>
+      <w:r>
+        <w:rPr>
+          <w:rFonts w:ascii="Tahoma" w:hAnsi="Tahoma" w:cs="Tahoma"/>
+        </w:rPr>
+        <w:t>]</w:t>
       </w:r>
       <w:r>
         <w:rPr>
@@ -2933,7 +3011,35 @@
     </w:p>
     <w:p>
       <w:pPr>
+        <w:pStyle w:val="NormalWeb"/>
+        <w:rPr>
+          <w:rFonts w:ascii="Tahoma" w:hAnsi="Tahoma" w:cs="Tahoma"/>
+        </w:rPr>
+      </w:pPr>
+      <w:r>
+        <w:rPr>
+          <w:rFonts w:ascii="Tahoma" w:hAnsi="Tahoma" w:cs="Tahoma"/>
+          <w:b/>
+          <w:bCs/>
+          <w:u w:val="single"/>
+        </w:rPr>
+        <w:t>Reference</w:t>
+      </w:r>
+      <w:r>
+        <w:rPr>
+          <w:rFonts w:ascii="Tahoma" w:hAnsi="Tahoma" w:cs="Tahoma"/>
+        </w:rPr>
+        <w:t>:</w:t>
+      </w:r>
+    </w:p>
+    <w:p>
+      <w:pPr>
         <w:pStyle w:val="Bibliography"/>
+        <w:numPr>
+          <w:ilvl w:val="0"/>
+          <w:numId w:val="16"/>
+        </w:numPr>
+        <w:spacing w:line="240" w:lineRule="auto"/>
         <w:rPr>
           <w:rFonts w:ascii="Tahoma" w:hAnsi="Tahoma" w:cs="Tahoma"/>
         </w:rPr>
@@ -2980,6 +3086,11 @@
     <w:p>
       <w:pPr>
         <w:pStyle w:val="Bibliography"/>
+        <w:numPr>
+          <w:ilvl w:val="0"/>
+          <w:numId w:val="16"/>
+        </w:numPr>
+        <w:spacing w:line="240" w:lineRule="auto"/>
         <w:rPr>
           <w:rFonts w:ascii="Tahoma" w:hAnsi="Tahoma" w:cs="Tahoma"/>
         </w:rPr>
@@ -3010,53 +3121,79 @@
           <w:i/>
           <w:iCs/>
         </w:rPr>
-        <w:t>DOI.org (</w:t>
-      </w:r>
-      <w:proofErr w:type="spellStart"/>
+        <w:t>DOI.org (Crossref)</w:t>
+      </w:r>
+      <w:r>
+        <w:rPr>
+          <w:rFonts w:ascii="Tahoma" w:hAnsi="Tahoma" w:cs="Tahoma"/>
+        </w:rPr>
+        <w:t>, https://doi.org/10.1016/j.gendis.2017.10.002.</w:t>
+      </w:r>
+    </w:p>
+    <w:p>
+      <w:pPr>
+        <w:pStyle w:val="Bibliography"/>
+        <w:numPr>
+          <w:ilvl w:val="0"/>
+          <w:numId w:val="16"/>
+        </w:numPr>
+        <w:spacing w:line="240" w:lineRule="auto"/>
+        <w:rPr>
+          <w:rFonts w:ascii="Tahoma" w:hAnsi="Tahoma" w:cs="Tahoma"/>
+        </w:rPr>
+      </w:pPr>
+      <w:r>
+        <w:rPr>
+          <w:rFonts w:ascii="Tahoma" w:hAnsi="Tahoma" w:cs="Tahoma"/>
+        </w:rPr>
+        <w:t xml:space="preserve">Kryou, Christina, et al. “Bioprinting for Liver Transplantation.” </w:t>
+      </w:r>
       <w:r>
         <w:rPr>
           <w:rFonts w:ascii="Tahoma" w:hAnsi="Tahoma" w:cs="Tahoma"/>
           <w:i/>
           <w:iCs/>
         </w:rPr>
-        <w:t>Crossref</w:t>
-      </w:r>
-      <w:proofErr w:type="spellEnd"/>
+        <w:t>Bioengineering</w:t>
+      </w:r>
+      <w:r>
+        <w:rPr>
+          <w:rFonts w:ascii="Tahoma" w:hAnsi="Tahoma" w:cs="Tahoma"/>
+        </w:rPr>
+        <w:t xml:space="preserve">, vol. 6, no. 4, Oct. 2019, p. 95. </w:t>
+      </w:r>
       <w:r>
         <w:rPr>
           <w:rFonts w:ascii="Tahoma" w:hAnsi="Tahoma" w:cs="Tahoma"/>
           <w:i/>
           <w:iCs/>
         </w:rPr>
-        <w:t>)</w:t>
-      </w:r>
-      <w:r>
-        <w:rPr>
-          <w:rFonts w:ascii="Tahoma" w:hAnsi="Tahoma" w:cs="Tahoma"/>
-        </w:rPr>
-        <w:t>, https://doi.org/10.1016/j.gendis.2017.10.002.</w:t>
+        <w:t>DOI.org (Crossref)</w:t>
+      </w:r>
+      <w:r>
+        <w:rPr>
+          <w:rFonts w:ascii="Tahoma" w:hAnsi="Tahoma" w:cs="Tahoma"/>
+        </w:rPr>
+        <w:t>, https://doi.org/10.3390/bioengineering6040095.</w:t>
       </w:r>
     </w:p>
     <w:p>
       <w:pPr>
         <w:pStyle w:val="Bibliography"/>
-        <w:rPr>
-          <w:rFonts w:ascii="Tahoma" w:hAnsi="Tahoma" w:cs="Tahoma"/>
-        </w:rPr>
-      </w:pPr>
-      <w:proofErr w:type="spellStart"/>
-      <w:r>
-        <w:rPr>
-          <w:rFonts w:ascii="Tahoma" w:hAnsi="Tahoma" w:cs="Tahoma"/>
-        </w:rPr>
-        <w:t>Kryou</w:t>
-      </w:r>
-      <w:proofErr w:type="spellEnd"/>
-      <w:r>
-        <w:rPr>
-          <w:rFonts w:ascii="Tahoma" w:hAnsi="Tahoma" w:cs="Tahoma"/>
-        </w:rPr>
-        <w:t xml:space="preserve">, Christina, et al. “Bioprinting for Liver Transplantation.” </w:t>
+        <w:numPr>
+          <w:ilvl w:val="0"/>
+          <w:numId w:val="16"/>
+        </w:numPr>
+        <w:spacing w:line="240" w:lineRule="auto"/>
+        <w:rPr>
+          <w:rFonts w:ascii="Tahoma" w:hAnsi="Tahoma" w:cs="Tahoma"/>
+        </w:rPr>
+      </w:pPr>
+      <w:r>
+        <w:rPr>
+          <w:rFonts w:ascii="Tahoma" w:hAnsi="Tahoma" w:cs="Tahoma"/>
+        </w:rPr>
+        <w:t xml:space="preserve">Mazza, Giuseppe, et al. “Liver Tissue Engineering: From Implantable Tissue to Whole Organ Engineering.” </w:t>
       </w:r>
       <w:r>
         <w:rPr>
@@ -3064,13 +3201,13 @@
           <w:i/>
           <w:iCs/>
         </w:rPr>
-        <w:t>Bioengineering</w:t>
-      </w:r>
-      <w:r>
-        <w:rPr>
-          <w:rFonts w:ascii="Tahoma" w:hAnsi="Tahoma" w:cs="Tahoma"/>
-        </w:rPr>
-        <w:t xml:space="preserve">, vol. 6, no. 4, Oct. 2019, p. 95. </w:t>
+        <w:t>Hepatology Communications</w:t>
+      </w:r>
+      <w:r>
+        <w:rPr>
+          <w:rFonts w:ascii="Tahoma" w:hAnsi="Tahoma" w:cs="Tahoma"/>
+        </w:rPr>
+        <w:t xml:space="preserve">, vol. 2, no. 2, Feb. 2018, pp. 131–41. </w:t>
       </w:r>
       <w:r>
         <w:rPr>
@@ -3078,96 +3215,19 @@
           <w:i/>
           <w:iCs/>
         </w:rPr>
-        <w:t>DOI.org (</w:t>
-      </w:r>
-      <w:proofErr w:type="spellStart"/>
-      <w:r>
-        <w:rPr>
-          <w:rFonts w:ascii="Tahoma" w:hAnsi="Tahoma" w:cs="Tahoma"/>
-          <w:i/>
-          <w:iCs/>
-        </w:rPr>
-        <w:t>Crossref</w:t>
-      </w:r>
-      <w:proofErr w:type="spellEnd"/>
-      <w:r>
-        <w:rPr>
-          <w:rFonts w:ascii="Tahoma" w:hAnsi="Tahoma" w:cs="Tahoma"/>
-          <w:i/>
-          <w:iCs/>
-        </w:rPr>
-        <w:t>)</w:t>
-      </w:r>
-      <w:r>
-        <w:rPr>
-          <w:rFonts w:ascii="Tahoma" w:hAnsi="Tahoma" w:cs="Tahoma"/>
-        </w:rPr>
-        <w:t>, https://doi.org/10.3390/bioengineering6040095.</w:t>
+        <w:t>DOI.org (Crossref)</w:t>
+      </w:r>
+      <w:r>
+        <w:rPr>
+          <w:rFonts w:ascii="Tahoma" w:hAnsi="Tahoma" w:cs="Tahoma"/>
+        </w:rPr>
+        <w:t>, https://doi.org/10.1002/hep4.1136.</w:t>
       </w:r>
     </w:p>
     <w:p>
       <w:pPr>
-        <w:pStyle w:val="Bibliography"/>
-        <w:rPr>
-          <w:rFonts w:ascii="Tahoma" w:hAnsi="Tahoma" w:cs="Tahoma"/>
-        </w:rPr>
-      </w:pPr>
-      <w:r>
-        <w:rPr>
-          <w:rFonts w:ascii="Tahoma" w:hAnsi="Tahoma" w:cs="Tahoma"/>
-        </w:rPr>
-        <w:t xml:space="preserve">Mazza, Giuseppe, et al. “Liver Tissue Engineering: From Implantable Tissue to Whole Organ Engineering.” </w:t>
-      </w:r>
-      <w:r>
-        <w:rPr>
-          <w:rFonts w:ascii="Tahoma" w:hAnsi="Tahoma" w:cs="Tahoma"/>
-          <w:i/>
-          <w:iCs/>
-        </w:rPr>
-        <w:t>Hepatology Communications</w:t>
-      </w:r>
-      <w:r>
-        <w:rPr>
-          <w:rFonts w:ascii="Tahoma" w:hAnsi="Tahoma" w:cs="Tahoma"/>
-        </w:rPr>
-        <w:t xml:space="preserve">, vol. 2, no. 2, Feb. 2018, pp. 131–41. </w:t>
-      </w:r>
-      <w:r>
-        <w:rPr>
-          <w:rFonts w:ascii="Tahoma" w:hAnsi="Tahoma" w:cs="Tahoma"/>
-          <w:i/>
-          <w:iCs/>
-        </w:rPr>
-        <w:t>DOI.org (</w:t>
-      </w:r>
-      <w:proofErr w:type="spellStart"/>
-      <w:r>
-        <w:rPr>
-          <w:rFonts w:ascii="Tahoma" w:hAnsi="Tahoma" w:cs="Tahoma"/>
-          <w:i/>
-          <w:iCs/>
-        </w:rPr>
-        <w:t>Crossref</w:t>
-      </w:r>
-      <w:proofErr w:type="spellEnd"/>
-      <w:r>
-        <w:rPr>
-          <w:rFonts w:ascii="Tahoma" w:hAnsi="Tahoma" w:cs="Tahoma"/>
-          <w:i/>
-          <w:iCs/>
-        </w:rPr>
-        <w:t>)</w:t>
-      </w:r>
-      <w:r>
-        <w:rPr>
-          <w:rFonts w:ascii="Tahoma" w:hAnsi="Tahoma" w:cs="Tahoma"/>
-        </w:rPr>
-        <w:t>, https://doi.org/10.1002/hep4.1136.</w:t>
-      </w:r>
-    </w:p>
-    <w:p>
-      <w:pPr>
         <w:pStyle w:val="NormalWeb"/>
+        <w:spacing w:before="0" w:beforeAutospacing="0" w:after="0" w:afterAutospacing="0"/>
         <w:rPr>
           <w:rFonts w:ascii="Tahoma" w:hAnsi="Tahoma" w:cs="Tahoma"/>
         </w:rPr>
@@ -3907,7 +3967,7 @@
   <w:abstractNum w:abstractNumId="6" w15:restartNumberingAfterBreak="0">
     <w:nsid w:val="18B4697F"/>
     <w:multiLevelType w:val="hybridMultilevel"/>
-    <w:tmpl w:val="EAF2FA3A"/>
+    <w:tmpl w:val="8F2A9FF0"/>
     <w:lvl w:ilvl="0" w:tplc="04090001">
       <w:start w:val="1"/>
       <w:numFmt w:val="bullet"/>
@@ -4558,7 +4618,7 @@
   <w:abstractNum w:abstractNumId="12" w15:restartNumberingAfterBreak="0">
     <w:nsid w:val="5565457F"/>
     <w:multiLevelType w:val="hybridMultilevel"/>
-    <w:tmpl w:val="A07639A6"/>
+    <w:tmpl w:val="8570AC6C"/>
     <w:lvl w:ilvl="0" w:tplc="04090001">
       <w:start w:val="1"/>
       <w:numFmt w:val="bullet"/>

</xml_diff>